<commit_message>
many fixes files and pdf
</commit_message>
<xml_diff>
--- a/backend/templates/fsic-bfp.docx
+++ b/backend/templates/fsic-bfp.docx
@@ -1599,6 +1599,8 @@
           <w:szCs w:val="20"/>
         </w:rPr>
       </w:pPr>
+      <w:bookmarkStart w:id="1" w:name="_GoBack"/>
+      <w:bookmarkEnd w:id="1"/>
       <w:r>
         <w:rPr>
           <w:rFonts w:ascii="Arial" w:hAnsi="Arial" w:cs="Arial"/>
@@ -2452,7 +2454,7 @@
               <wp:anchor distT="0" distB="0" distL="114300" distR="114300" simplePos="0" relativeHeight="251664384" behindDoc="0" locked="0" layoutInCell="1" allowOverlap="1">
                 <wp:simplePos x="0" y="0"/>
                 <wp:positionH relativeFrom="column">
-                  <wp:posOffset>1600200</wp:posOffset>
+                  <wp:posOffset>1008380</wp:posOffset>
                 </wp:positionH>
                 <wp:positionV relativeFrom="paragraph">
                   <wp:posOffset>497205</wp:posOffset>
@@ -2501,11 +2503,11 @@
                               <w:spacing w:after="0" w:line="240" w:lineRule="auto"/>
                               <w:jc w:val="center"/>
                               <w:rPr>
-                                <w:rFonts w:ascii="Calibri" w:hAnsi="Calibri" w:eastAsia="Times New Roman" w:cs="Times New Roman"/>
+                                <w:rFonts w:hint="default" w:ascii="Calibri" w:hAnsi="Calibri" w:eastAsia="Times New Roman" w:cs="Times New Roman"/>
                                 <w:color w:val="000000"/>
                                 <w:sz w:val="18"/>
                                 <w:szCs w:val="18"/>
-                                <w:lang w:val="en-US" w:eastAsia="en-US"/>
+                                <w:lang w:val="en-PH" w:eastAsia="en-US"/>
                               </w:rPr>
                             </w:pPr>
                             <w:r>
@@ -2580,7 +2582,17 @@
                                 <w:sz w:val="20"/>
                                 <w:szCs w:val="20"/>
                               </w:rPr>
-                              <w:t xml:space="preserve"> WITH </w:t>
+                              <w:t xml:space="preserve"> WITH</w:t>
+                            </w:r>
+                            <w:r>
+                              <w:rPr>
+                                <w:rFonts w:hint="default" w:ascii="Calibri" w:hAnsi="Calibri"/>
+                                <w:color w:val="000000"/>
+                                <w:sz w:val="20"/>
+                                <w:szCs w:val="20"/>
+                                <w:lang w:val="en-PH"/>
+                              </w:rPr>
+                              <w:t xml:space="preserve">  </w:t>
                             </w:r>
                             <w:r>
                               <w:rPr>
@@ -2654,7 +2666,7 @@
                                 <w:sz w:val="20"/>
                                 <w:szCs w:val="20"/>
                               </w:rPr>
-                              <w:t xml:space="preserve"> SQ. METER FLOOR AREA</w:t>
+                              <w:t xml:space="preserve"> </w:t>
                             </w:r>
                           </w:p>
                         </w:txbxContent>
@@ -2670,7 +2682,7 @@
           </mc:Choice>
           <mc:Fallback>
             <w:pict>
-              <v:shape id="_x0000_s1026" o:spid="_x0000_s1026" o:spt="202" type="#_x0000_t202" style="position:absolute;left:0pt;margin-left:126pt;margin-top:39.15pt;height:36pt;width:340.5pt;z-index:251664384;mso-width-relative:page;mso-height-relative:page;" filled="f" stroked="f" coordsize="21600,21600" o:gfxdata="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">
+              <v:shape id="_x0000_s1026" o:spid="_x0000_s1026" o:spt="202" type="#_x0000_t202" style="position:absolute;left:0pt;margin-left:79.4pt;margin-top:39.15pt;height:36pt;width:340.5pt;z-index:251664384;mso-width-relative:page;mso-height-relative:page;" filled="f" stroked="f" coordsize="21600,21600" o:gfxdata="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">
                 <v:fill on="f" focussize="0,0"/>
                 <v:stroke on="f" weight="0.5pt"/>
                 <v:imagedata o:title=""/>
@@ -2682,11 +2694,11 @@
                         <w:spacing w:after="0" w:line="240" w:lineRule="auto"/>
                         <w:jc w:val="center"/>
                         <w:rPr>
-                          <w:rFonts w:ascii="Calibri" w:hAnsi="Calibri" w:eastAsia="Times New Roman" w:cs="Times New Roman"/>
+                          <w:rFonts w:hint="default" w:ascii="Calibri" w:hAnsi="Calibri" w:eastAsia="Times New Roman" w:cs="Times New Roman"/>
                           <w:color w:val="000000"/>
                           <w:sz w:val="18"/>
                           <w:szCs w:val="18"/>
-                          <w:lang w:val="en-US" w:eastAsia="en-US"/>
+                          <w:lang w:val="en-PH" w:eastAsia="en-US"/>
                         </w:rPr>
                       </w:pPr>
                       <w:r>
@@ -2761,7 +2773,17 @@
                           <w:sz w:val="20"/>
                           <w:szCs w:val="20"/>
                         </w:rPr>
-                        <w:t xml:space="preserve"> WITH </w:t>
+                        <w:t xml:space="preserve"> WITH</w:t>
+                      </w:r>
+                      <w:r>
+                        <w:rPr>
+                          <w:rFonts w:hint="default" w:ascii="Calibri" w:hAnsi="Calibri"/>
+                          <w:color w:val="000000"/>
+                          <w:sz w:val="20"/>
+                          <w:szCs w:val="20"/>
+                          <w:lang w:val="en-PH"/>
+                        </w:rPr>
+                        <w:t xml:space="preserve">  </w:t>
                       </w:r>
                       <w:r>
                         <w:rPr>
@@ -2835,7 +2857,7 @@
                           <w:sz w:val="20"/>
                           <w:szCs w:val="20"/>
                         </w:rPr>
-                        <w:t xml:space="preserve"> SQ. METER FLOOR AREA</w:t>
+                        <w:t xml:space="preserve"> </w:t>
                       </w:r>
                     </w:p>
                   </w:txbxContent>
@@ -2925,7 +2947,7 @@
               <wp:anchor distT="0" distB="0" distL="114300" distR="114300" simplePos="0" relativeHeight="251671552" behindDoc="0" locked="0" layoutInCell="1" allowOverlap="1">
                 <wp:simplePos x="0" y="0"/>
                 <wp:positionH relativeFrom="column">
-                  <wp:posOffset>4418330</wp:posOffset>
+                  <wp:posOffset>4399280</wp:posOffset>
                 </wp:positionH>
                 <wp:positionV relativeFrom="paragraph">
                   <wp:posOffset>85090</wp:posOffset>
@@ -3072,7 +3094,7 @@
           </mc:Choice>
           <mc:Fallback>
             <w:pict>
-              <v:shape id="_x0000_s1026" o:spid="_x0000_s1026" o:spt="202" type="#_x0000_t202" style="position:absolute;left:0pt;margin-left:347.9pt;margin-top:6.7pt;height:21.75pt;width:144pt;z-index:251671552;mso-width-relative:page;mso-height-relative:page;" filled="f" stroked="f" coordsize="21600,21600" o:gfxdata="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">
+              <v:shape id="_x0000_s1026" o:spid="_x0000_s1026" o:spt="202" type="#_x0000_t202" style="position:absolute;left:0pt;margin-left:346.4pt;margin-top:6.7pt;height:21.75pt;width:144pt;z-index:251671552;mso-width-relative:page;mso-height-relative:page;" filled="f" stroked="f" coordsize="21600,21600" o:gfxdata="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">
                 <v:fill on="f" focussize="0,0"/>
                 <v:stroke on="f" weight="0.5pt"/>
                 <v:imagedata o:title=""/>
@@ -3236,7 +3258,7 @@
                           <w:p>
                             <w:pPr>
                               <w:spacing w:after="0" w:line="240" w:lineRule="auto"/>
-                              <w:jc w:val="center"/>
+                              <w:jc w:val="both"/>
                               <w:rPr>
                                 <w:rFonts w:ascii="Calibri" w:hAnsi="Calibri" w:eastAsia="Times New Roman" w:cs="Calibri"/>
                                 <w:color w:val="000000"/>
@@ -3244,6 +3266,25 @@
                                 <w:szCs w:val="20"/>
                               </w:rPr>
                             </w:pPr>
+                            <w:r>
+                              <w:rPr>
+                                <w:rFonts w:ascii="Calibri" w:hAnsi="Calibri"/>
+                                <w:color w:val="000000"/>
+                                <w:sz w:val="20"/>
+                                <w:szCs w:val="20"/>
+                              </w:rPr>
+                              <w:t>SQ. METER FLOOR AREA</w:t>
+                            </w:r>
+                            <w:r>
+                              <w:rPr>
+                                <w:rFonts w:hint="default" w:ascii="Calibri" w:hAnsi="Calibri"/>
+                                <w:color w:val="000000"/>
+                                <w:sz w:val="20"/>
+                                <w:szCs w:val="20"/>
+                                <w:lang w:val="en-PH"/>
+                              </w:rPr>
+                              <w:t xml:space="preserve">  </w:t>
+                            </w:r>
                             <w:r>
                               <w:rPr>
                                 <w:rFonts w:ascii="Calibri" w:hAnsi="Calibri"/>
@@ -3351,7 +3392,7 @@
                     <w:p>
                       <w:pPr>
                         <w:spacing w:after="0" w:line="240" w:lineRule="auto"/>
-                        <w:jc w:val="center"/>
+                        <w:jc w:val="both"/>
                         <w:rPr>
                           <w:rFonts w:ascii="Calibri" w:hAnsi="Calibri" w:eastAsia="Times New Roman" w:cs="Calibri"/>
                           <w:color w:val="000000"/>
@@ -3359,6 +3400,25 @@
                           <w:szCs w:val="20"/>
                         </w:rPr>
                       </w:pPr>
+                      <w:r>
+                        <w:rPr>
+                          <w:rFonts w:ascii="Calibri" w:hAnsi="Calibri"/>
+                          <w:color w:val="000000"/>
+                          <w:sz w:val="20"/>
+                          <w:szCs w:val="20"/>
+                        </w:rPr>
+                        <w:t>SQ. METER FLOOR AREA</w:t>
+                      </w:r>
+                      <w:r>
+                        <w:rPr>
+                          <w:rFonts w:hint="default" w:ascii="Calibri" w:hAnsi="Calibri"/>
+                          <w:color w:val="000000"/>
+                          <w:sz w:val="20"/>
+                          <w:szCs w:val="20"/>
+                          <w:lang w:val="en-PH"/>
+                        </w:rPr>
+                        <w:t xml:space="preserve">  </w:t>
+                      </w:r>
                       <w:r>
                         <w:rPr>
                           <w:rFonts w:ascii="Calibri" w:hAnsi="Calibri"/>
@@ -3467,8 +3527,6 @@
         </w:rPr>
         <w:t xml:space="preserve">                                                                                                                       (Description)                                </w:t>
       </w:r>
-      <w:bookmarkStart w:id="1" w:name="_GoBack"/>
-      <w:bookmarkEnd w:id="1"/>
     </w:p>
     <w:p>
       <w:pPr>

</xml_diff>

<commit_message>
amount added on template
</commit_message>
<xml_diff>
--- a/backend/templates/fsic-bfp.docx
+++ b/backend/templates/fsic-bfp.docx
@@ -1843,17 +1843,7 @@
           <w:sz w:val="20"/>
           <w:szCs w:val="20"/>
         </w:rPr>
-        <w:t>By virtue of the provisions of RA 9514 o</w:t>
-      </w:r>
-      <w:bookmarkStart w:id="1" w:name="_GoBack"/>
-      <w:bookmarkEnd w:id="1"/>
-      <w:r>
-        <w:rPr>
-          <w:rFonts w:ascii="Arial" w:hAnsi="Arial" w:cs="Arial"/>
-          <w:sz w:val="20"/>
-          <w:szCs w:val="20"/>
-        </w:rPr>
-        <w:t xml:space="preserve">therwise known as the Fire Code of the Philippines of 2008, the application for </w:t>
+        <w:t xml:space="preserve">By virtue of the provisions of RA 9514 otherwise known as the Fire Code of the Philippines of 2008, the application for </w:t>
       </w:r>
       <w:r>
         <w:rPr>
@@ -2690,7 +2680,7 @@
           </mc:Choice>
           <mc:Fallback>
             <w:pict>
-              <v:shape id="_x0000_s1026" o:spid="_x0000_s1026" o:spt="202" type="#_x0000_t202" style="position:absolute;left:0pt;margin-left:114.8pt;margin-top:39.15pt;height:36pt;width:340.5pt;z-index:251664384;mso-width-relative:page;mso-height-relative:page;" filled="f" stroked="f" coordsize="21600,21600" o:gfxdata="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">
+              <v:shape id="_x0000_s1026" o:spid="_x0000_s1026" o:spt="202" type="#_x0000_t202" style="position:absolute;left:0pt;margin-left:114.8pt;margin-top:39.15pt;height:36pt;width:340.5pt;z-index:251664384;mso-width-relative:page;mso-height-relative:page;" filled="f" stroked="f" coordsize="21600,21600" o:gfxdata="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">
                 <v:fill on="f" focussize="0,0"/>
                 <v:stroke on="f" weight="0.5pt"/>
                 <v:imagedata o:title=""/>
@@ -2898,7 +2888,25 @@
           <w:sz w:val="20"/>
           <w:szCs w:val="20"/>
         </w:rPr>
-        <w:t xml:space="preserve"> after said building structure or facility has been duly inspected with the finding that it has fully complied with the fire safety and protection requirements of the Fire Code of the Philippines of 2008 and its Revised Implementing Rules and Regulations.</w:t>
+        <w:t xml:space="preserve"> after said building structure or facility has been duly inspected with the finding that it </w:t>
+      </w:r>
+      <w:bookmarkStart w:id="1" w:name="_GoBack"/>
+      <w:r>
+        <w:rPr>
+          <w:rFonts w:ascii="Arial" w:hAnsi="Arial" w:cs="Arial"/>
+          <w:sz w:val="20"/>
+          <w:szCs w:val="20"/>
+        </w:rPr>
+        <w:t xml:space="preserve">has fully complied with the fire safety and protection requirements of the Fire Code of the Philippines of </w:t>
+      </w:r>
+      <w:bookmarkEnd w:id="1"/>
+      <w:r>
+        <w:rPr>
+          <w:rFonts w:ascii="Arial" w:hAnsi="Arial" w:cs="Arial"/>
+          <w:sz w:val="20"/>
+          <w:szCs w:val="20"/>
+        </w:rPr>
+        <w:t>2008 and its Revised Implementing Rules and Regulations.</w:t>
       </w:r>
     </w:p>
     <w:p>
@@ -3880,6 +3888,31 @@
           </w14:textFill>
         </w:rPr>
         <w:t>₱</w:t>
+      </w:r>
+      <w:r>
+        <w:rPr>
+          <w:rFonts w:hint="default" w:ascii="Helvetica" w:hAnsi="Helvetica" w:eastAsia="Helvetica" w:cs="Helvetica"/>
+          <w:b w:val="0"/>
+          <w:bCs w:val="0"/>
+          <w:i w:val="0"/>
+          <w:iCs w:val="0"/>
+          <w:caps w:val="0"/>
+          <w:color w:val="808080" w:themeColor="text1" w:themeTint="80"/>
+          <w:spacing w:val="0"/>
+          <w:sz w:val="22"/>
+          <w:szCs w:val="22"/>
+          <w:shd w:val="clear" w:fill="FFFFFF"/>
+          <w:lang w:val="en-US"/>
+          <w14:textFill>
+            <w14:solidFill>
+              <w14:schemeClr w14:val="tx1">
+                <w14:lumMod w14:val="50000"/>
+                <w14:lumOff w14:val="50000"/>
+              </w14:schemeClr>
+            </w14:solidFill>
+          </w14:textFill>
+        </w:rPr>
+        <w:t xml:space="preserve"> {OR_AMOUNT}</w:t>
       </w:r>
     </w:p>
     <w:p>

</xml_diff>

<commit_message>
color on amount changes
</commit_message>
<xml_diff>
--- a/backend/templates/fsic-bfp.docx
+++ b/backend/templates/fsic-bfp.docx
@@ -2888,25 +2888,7 @@
           <w:sz w:val="20"/>
           <w:szCs w:val="20"/>
         </w:rPr>
-        <w:t xml:space="preserve"> after said building structure or facility has been duly inspected with the finding that it </w:t>
-      </w:r>
-      <w:bookmarkStart w:id="1" w:name="_GoBack"/>
-      <w:r>
-        <w:rPr>
-          <w:rFonts w:ascii="Arial" w:hAnsi="Arial" w:cs="Arial"/>
-          <w:sz w:val="20"/>
-          <w:szCs w:val="20"/>
-        </w:rPr>
-        <w:t xml:space="preserve">has fully complied with the fire safety and protection requirements of the Fire Code of the Philippines of </w:t>
-      </w:r>
-      <w:bookmarkEnd w:id="1"/>
-      <w:r>
-        <w:rPr>
-          <w:rFonts w:ascii="Arial" w:hAnsi="Arial" w:cs="Arial"/>
-          <w:sz w:val="20"/>
-          <w:szCs w:val="20"/>
-        </w:rPr>
-        <w:t>2008 and its Revised Implementing Rules and Regulations.</w:t>
+        <w:t xml:space="preserve"> after said building structure or facility has been duly inspected with the finding that it has fully complied with the fire safety and protection requirements of the Fire Code of the Philippines of 2008 and its Revised Implementing Rules and Regulations.</w:t>
       </w:r>
     </w:p>
     <w:p>
@@ -3773,10 +3755,16 @@
         <w:spacing w:after="0" w:line="240" w:lineRule="auto"/>
         <w:rPr>
           <w:rFonts w:hint="default" w:ascii="Arial" w:hAnsi="Arial" w:cs="Arial"/>
+          <w:color w:val="000000" w:themeColor="text1"/>
           <w:sz w:val="20"/>
           <w:szCs w:val="20"/>
           <w:u w:val="single"/>
           <w:lang w:val="en-US"/>
+          <w14:textFill>
+            <w14:solidFill>
+              <w14:schemeClr w14:val="tx1"/>
+            </w14:solidFill>
+          </w14:textFill>
         </w:rPr>
       </w:pPr>
       <w:r>
@@ -3873,17 +3861,14 @@
           <w:i w:val="0"/>
           <w:iCs w:val="0"/>
           <w:caps w:val="0"/>
-          <w:color w:val="808080" w:themeColor="text1" w:themeTint="80"/>
+          <w:color w:val="000000" w:themeColor="text1"/>
           <w:spacing w:val="0"/>
           <w:sz w:val="22"/>
           <w:szCs w:val="22"/>
           <w:shd w:val="clear" w:fill="FFFFFF"/>
           <w14:textFill>
             <w14:solidFill>
-              <w14:schemeClr w14:val="tx1">
-                <w14:lumMod w14:val="50000"/>
-                <w14:lumOff w14:val="50000"/>
-              </w14:schemeClr>
+              <w14:schemeClr w14:val="tx1"/>
             </w14:solidFill>
           </w14:textFill>
         </w:rPr>
@@ -3897,7 +3882,7 @@
           <w:i w:val="0"/>
           <w:iCs w:val="0"/>
           <w:caps w:val="0"/>
-          <w:color w:val="808080" w:themeColor="text1" w:themeTint="80"/>
+          <w:color w:val="000000" w:themeColor="text1"/>
           <w:spacing w:val="0"/>
           <w:sz w:val="22"/>
           <w:szCs w:val="22"/>
@@ -3905,10 +3890,7 @@
           <w:lang w:val="en-US"/>
           <w14:textFill>
             <w14:solidFill>
-              <w14:schemeClr w14:val="tx1">
-                <w14:lumMod w14:val="50000"/>
-                <w14:lumOff w14:val="50000"/>
-              </w14:schemeClr>
+              <w14:schemeClr w14:val="tx1"/>
             </w14:solidFill>
           </w14:textFill>
         </w:rPr>
@@ -4186,6 +4168,8 @@
         </w:rPr>
         <w:fldChar w:fldCharType="end"/>
       </w:r>
+      <w:bookmarkStart w:id="1" w:name="_GoBack"/>
+      <w:bookmarkEnd w:id="1"/>
     </w:p>
     <w:p>
       <w:pPr>

</xml_diff>